<commit_message>
made changes to homework 3
</commit_message>
<xml_diff>
--- a/Week03-WordOffice/Homework/meghana_arvind_word_template.docx
+++ b/Week03-WordOffice/Homework/meghana_arvind_word_template.docx
@@ -9,8 +9,6 @@
       <w:r>
         <w:t>Travel Preparation</w:t>
       </w:r>
-      <w:bookmarkStart w:id="0" w:name="_GoBack"/>
-      <w:bookmarkEnd w:id="0"/>
     </w:p>
     <w:p>
       <w:pPr>
@@ -1111,81 +1109,73 @@
       <w:pPr>
         <w:pStyle w:val="Heading1"/>
       </w:pPr>
-      <w:bookmarkStart w:id="1" w:name="_Toc25606453"/>
+      <w:bookmarkStart w:id="0" w:name="_Toc25606453"/>
       <w:r>
         <w:lastRenderedPageBreak/>
         <w:t>Travel</w:t>
       </w:r>
+      <w:bookmarkEnd w:id="0"/>
+      <w:r>
+        <w:fldChar w:fldCharType="begin"/>
+      </w:r>
+      <w:r>
+        <w:instrText xml:space="preserve"> XE "</w:instrText>
+      </w:r>
+      <w:r>
+        <w:instrText>Traveling</w:instrText>
+      </w:r>
+      <w:r>
+        <w:instrText xml:space="preserve">" </w:instrText>
+      </w:r>
+      <w:r>
+        <w:fldChar w:fldCharType="end"/>
+      </w:r>
+    </w:p>
+    <w:p>
+      <w:r>
+        <w:t>Travel is a common adventure of many people worldwide. Whether it is local, domestic, or international, there are many options for sightseeing and excursions. Travel can be especially interesting if you are an avid photographer, writer, or even a souvenir collector. One exciting aspect to travel is that you can fill in a map of the world and increase the count of places you have visited with each trip you take. Regardless of your final destination, travel can provide many unique experiences that you can talk about for years to come. However, travel quite often requires a lot of preparation in advance.</w:t>
+      </w:r>
+    </w:p>
+    <w:p>
+      <w:pPr>
+        <w:pStyle w:val="Heading1"/>
+      </w:pPr>
+      <w:bookmarkStart w:id="1" w:name="_Toc25606454"/>
+      <w:r>
+        <w:t>Importance of Travel Preparation</w:t>
+      </w:r>
       <w:bookmarkEnd w:id="1"/>
-      <w:r>
-        <w:fldChar w:fldCharType="begin"/>
-      </w:r>
-      <w:r>
-        <w:instrText xml:space="preserve"> XE "</w:instrText>
-      </w:r>
-      <w:r>
-        <w:instrText>Traveling</w:instrText>
-      </w:r>
-      <w:r>
-        <w:instrText xml:space="preserve">" </w:instrText>
-      </w:r>
-      <w:r>
-        <w:fldChar w:fldCharType="end"/>
-      </w:r>
-    </w:p>
-    <w:p>
-      <w:r>
-        <w:t xml:space="preserve">Travel is a common adventure of many people worldwide. Whether it is local, domestic, or international, there are many options for sightseeing and excursions. Travel can be especially interesting if you are an avid photographer, writer, or even a souvenir collector. One exciting aspect to travel is that you can fill in a map of the world and increase the count of places you have visited with each trip you take. Regardless of your </w:t>
-      </w:r>
-      <w:proofErr w:type="gramStart"/>
-      <w:r>
-        <w:t>final destination</w:t>
-      </w:r>
-      <w:proofErr w:type="gramEnd"/>
-      <w:r>
-        <w:t>, travel can provide many unique experiences that you can talk about for years to come. However, travel quite often requires a lot of preparation in advance.</w:t>
+    </w:p>
+    <w:p>
+      <w:r>
+        <w:t>Despite the reason of your travel, planning and preparation allows you to:</w:t>
+      </w:r>
+    </w:p>
+    <w:p>
+      <w:pPr>
+        <w:pStyle w:val="ListBody"/>
+      </w:pPr>
+      <w:r>
+        <w:t>Have a confirmed schedule of your activities</w:t>
+      </w:r>
+    </w:p>
+    <w:p>
+      <w:pPr>
+        <w:pStyle w:val="ListBody"/>
+      </w:pPr>
+      <w:r>
+        <w:t>Be prepared for the unexpected, such as inclement weather, illness, or loss of valuable items</w:t>
       </w:r>
     </w:p>
     <w:p>
       <w:pPr>
         <w:pStyle w:val="Heading1"/>
       </w:pPr>
-      <w:bookmarkStart w:id="2" w:name="_Toc25606454"/>
-      <w:r>
-        <w:t>Importance of Travel Preparation</w:t>
+      <w:bookmarkStart w:id="2" w:name="_Toc25606455"/>
+      <w:r>
+        <w:t>Warnings</w:t>
       </w:r>
       <w:bookmarkEnd w:id="2"/>
-    </w:p>
-    <w:p>
-      <w:r>
-        <w:t>Despite the reason of your travel, planning and preparation allows you to:</w:t>
-      </w:r>
-    </w:p>
-    <w:p>
-      <w:pPr>
-        <w:pStyle w:val="ListBody"/>
-      </w:pPr>
-      <w:r>
-        <w:t>Have a confirmed schedule of your activities</w:t>
-      </w:r>
-    </w:p>
-    <w:p>
-      <w:pPr>
-        <w:pStyle w:val="ListBody"/>
-      </w:pPr>
-      <w:r>
-        <w:t>Be prepared for the unexpected, such as inclement weather, illness, or loss of valuable items</w:t>
-      </w:r>
-    </w:p>
-    <w:p>
-      <w:pPr>
-        <w:pStyle w:val="Heading1"/>
-      </w:pPr>
-      <w:bookmarkStart w:id="3" w:name="_Toc25606455"/>
-      <w:r>
-        <w:t>Warnings</w:t>
-      </w:r>
-      <w:bookmarkEnd w:id="3"/>
       <w:r>
         <w:fldChar w:fldCharType="begin"/>
       </w:r>
@@ -1377,222 +1367,214 @@
       <w:pPr>
         <w:pStyle w:val="Heading1"/>
       </w:pPr>
-      <w:bookmarkStart w:id="4" w:name="_Toc25606456"/>
+      <w:bookmarkStart w:id="3" w:name="_Toc25606456"/>
       <w:r>
         <w:lastRenderedPageBreak/>
         <w:t>Travel Preparation</w:t>
       </w:r>
+      <w:bookmarkEnd w:id="3"/>
+    </w:p>
+    <w:p>
+      <w:pPr>
+        <w:pStyle w:val="Heading2"/>
+      </w:pPr>
+      <w:bookmarkStart w:id="4" w:name="_Toc25606458"/>
+      <w:r>
+        <w:t>Schedule</w:t>
+      </w:r>
       <w:bookmarkEnd w:id="4"/>
+      <w:r>
+        <w:fldChar w:fldCharType="begin"/>
+      </w:r>
+      <w:r>
+        <w:instrText xml:space="preserve"> XE "</w:instrText>
+      </w:r>
+      <w:r>
+        <w:instrText>Preparation:Schedule</w:instrText>
+      </w:r>
+      <w:r>
+        <w:instrText xml:space="preserve">" </w:instrText>
+      </w:r>
+      <w:r>
+        <w:fldChar w:fldCharType="end"/>
+      </w:r>
+    </w:p>
+    <w:p>
+      <w:pPr>
+        <w:spacing w:after="0" w:line="276" w:lineRule="auto"/>
+      </w:pPr>
+      <w:r>
+        <w:t>When you create a travel schedule, arrange the following information in an organized manner in order for anyone who accesses the schedule to be informed, in detail, of expectations:</w:t>
+      </w:r>
+    </w:p>
+    <w:p>
+      <w:pPr>
+        <w:pStyle w:val="ListBody"/>
+      </w:pPr>
+      <w:r>
+        <w:t>Dates and times of travel</w:t>
+      </w:r>
+    </w:p>
+    <w:p>
+      <w:pPr>
+        <w:pStyle w:val="ListBody"/>
+      </w:pPr>
+      <w:r>
+        <w:t>Methods of transportation</w:t>
+      </w:r>
+    </w:p>
+    <w:p>
+      <w:pPr>
+        <w:pStyle w:val="ListBody"/>
+      </w:pPr>
+      <w:r>
+        <w:t xml:space="preserve">Accommodation </w:t>
+      </w:r>
+    </w:p>
+    <w:p>
+      <w:pPr>
+        <w:pStyle w:val="ListBody"/>
+      </w:pPr>
+      <w:r>
+        <w:t>Places you will travel to</w:t>
+      </w:r>
+    </w:p>
+    <w:p>
+      <w:pPr>
+        <w:pStyle w:val="ListBody"/>
+      </w:pPr>
+      <w:r>
+        <w:t>People you will travel with</w:t>
+      </w:r>
+    </w:p>
+    <w:p>
+      <w:pPr>
+        <w:pStyle w:val="ListBody"/>
+      </w:pPr>
+      <w:r>
+        <w:t>Expected weather for your dates of travel</w:t>
+      </w:r>
+    </w:p>
+    <w:p>
+      <w:pPr>
+        <w:pStyle w:val="ListBody"/>
+      </w:pPr>
+      <w:r>
+        <w:t>Attractions you will visit and ticket requirements</w:t>
+      </w:r>
+    </w:p>
+    <w:p>
+      <w:pPr>
+        <w:pStyle w:val="ListBody"/>
+      </w:pPr>
+      <w:r>
+        <w:t>Nearby restaurants and shopping</w:t>
+      </w:r>
+      <w:r>
+        <w:br/>
+      </w:r>
+    </w:p>
+    <w:p>
+      <w:pPr>
+        <w:spacing w:after="0" w:line="276" w:lineRule="auto"/>
+      </w:pPr>
+      <w:r>
+        <w:t xml:space="preserve">Many popular </w:t>
+      </w:r>
+      <w:r>
+        <w:fldChar w:fldCharType="begin"/>
+      </w:r>
+      <w:r>
+        <w:instrText xml:space="preserve"> XE "</w:instrText>
+      </w:r>
+      <w:r>
+        <w:instrText>Schedule:travel websites</w:instrText>
+      </w:r>
+      <w:r>
+        <w:instrText xml:space="preserve">" </w:instrText>
+      </w:r>
+      <w:r>
+        <w:fldChar w:fldCharType="end"/>
+      </w:r>
+      <w:r>
+        <w:t xml:space="preserve">travel websites such as </w:t>
+      </w:r>
+      <w:hyperlink r:id="rId10" w:history="1">
+        <w:r>
+          <w:rPr>
+            <w:rStyle w:val="Hyperlink"/>
+          </w:rPr>
+          <w:t>KAYAK.com</w:t>
+        </w:r>
+      </w:hyperlink>
+      <w:r>
+        <w:t xml:space="preserve">, </w:t>
+      </w:r>
+      <w:hyperlink r:id="rId11" w:history="1">
+        <w:r>
+          <w:rPr>
+            <w:rStyle w:val="Hyperlink"/>
+          </w:rPr>
+          <w:t>Expedia</w:t>
+        </w:r>
+      </w:hyperlink>
+      <w:r>
+        <w:t xml:space="preserve">, and </w:t>
+      </w:r>
+      <w:hyperlink r:id="rId12" w:history="1">
+        <w:r>
+          <w:rPr>
+            <w:rStyle w:val="Hyperlink"/>
+          </w:rPr>
+          <w:t>TripAdvisor</w:t>
+        </w:r>
+      </w:hyperlink>
+      <w:r>
+        <w:t xml:space="preserve"> provide further information on all of the above. The main purpose of such travel websites is to </w:t>
+      </w:r>
+      <w:r>
+        <w:fldChar w:fldCharType="begin"/>
+      </w:r>
+      <w:r>
+        <w:instrText xml:space="preserve"> XE "</w:instrText>
+      </w:r>
+      <w:r>
+        <w:instrText>Schedule:purchase</w:instrText>
+      </w:r>
+      <w:r>
+        <w:instrText xml:space="preserve">" </w:instrText>
+      </w:r>
+      <w:r>
+        <w:fldChar w:fldCharType="end"/>
+      </w:r>
+      <w:r>
+        <w:t xml:space="preserve">purchase transportation, accommodation, and excursions for travel; However, if you have more specific concerns that those websites do not provide easily, there are also many forums with questions and answers from experienced travelers that address many common concerns, such as weather and safety of destinations. You can find the forums either through a search engine or through the travel websites themselves. </w:t>
+      </w:r>
+      <w:r>
+        <w:fldChar w:fldCharType="begin"/>
+      </w:r>
+      <w:r>
+        <w:instrText xml:space="preserve"> XE "</w:instrText>
+      </w:r>
+      <w:r>
+        <w:instrText>Preparation</w:instrText>
+      </w:r>
+      <w:r>
+        <w:instrText xml:space="preserve">" </w:instrText>
+      </w:r>
+      <w:r>
+        <w:fldChar w:fldCharType="end"/>
+      </w:r>
     </w:p>
     <w:p>
       <w:pPr>
         <w:pStyle w:val="Heading2"/>
       </w:pPr>
-      <w:bookmarkStart w:id="5" w:name="_Toc25606458"/>
-      <w:r>
-        <w:t>Schedule</w:t>
+      <w:bookmarkStart w:id="5" w:name="_Toc25606457"/>
+      <w:r>
+        <w:t>Documentation</w:t>
       </w:r>
       <w:bookmarkEnd w:id="5"/>
-      <w:r>
-        <w:fldChar w:fldCharType="begin"/>
-      </w:r>
-      <w:r>
-        <w:instrText xml:space="preserve"> XE "</w:instrText>
-      </w:r>
-      <w:r>
-        <w:instrText>Preparation:Schedule</w:instrText>
-      </w:r>
-      <w:r>
-        <w:instrText xml:space="preserve">" </w:instrText>
-      </w:r>
-      <w:r>
-        <w:fldChar w:fldCharType="end"/>
-      </w:r>
-    </w:p>
-    <w:p>
-      <w:pPr>
-        <w:spacing w:after="0" w:line="276" w:lineRule="auto"/>
-      </w:pPr>
-      <w:r>
-        <w:t xml:space="preserve">When you create a travel schedule, arrange the following information in an organized manner </w:t>
-      </w:r>
-      <w:proofErr w:type="gramStart"/>
-      <w:r>
-        <w:t>in order for</w:t>
-      </w:r>
-      <w:proofErr w:type="gramEnd"/>
-      <w:r>
-        <w:t xml:space="preserve"> anyone who accesses the schedule to be informed, in detail, of expectations:</w:t>
-      </w:r>
-    </w:p>
-    <w:p>
-      <w:pPr>
-        <w:pStyle w:val="ListBody"/>
-      </w:pPr>
-      <w:r>
-        <w:t>Dates and times of travel</w:t>
-      </w:r>
-    </w:p>
-    <w:p>
-      <w:pPr>
-        <w:pStyle w:val="ListBody"/>
-      </w:pPr>
-      <w:r>
-        <w:t>Methods of transportation</w:t>
-      </w:r>
-    </w:p>
-    <w:p>
-      <w:pPr>
-        <w:pStyle w:val="ListBody"/>
-      </w:pPr>
-      <w:r>
-        <w:t xml:space="preserve">Accommodation </w:t>
-      </w:r>
-    </w:p>
-    <w:p>
-      <w:pPr>
-        <w:pStyle w:val="ListBody"/>
-      </w:pPr>
-      <w:r>
-        <w:t>Places you will travel to</w:t>
-      </w:r>
-    </w:p>
-    <w:p>
-      <w:pPr>
-        <w:pStyle w:val="ListBody"/>
-      </w:pPr>
-      <w:r>
-        <w:t>People you will travel with</w:t>
-      </w:r>
-    </w:p>
-    <w:p>
-      <w:pPr>
-        <w:pStyle w:val="ListBody"/>
-      </w:pPr>
-      <w:r>
-        <w:t>Expected weather for your dates of travel</w:t>
-      </w:r>
-    </w:p>
-    <w:p>
-      <w:pPr>
-        <w:pStyle w:val="ListBody"/>
-      </w:pPr>
-      <w:r>
-        <w:t>Attractions you will visit and ticket requirements</w:t>
-      </w:r>
-    </w:p>
-    <w:p>
-      <w:pPr>
-        <w:pStyle w:val="ListBody"/>
-      </w:pPr>
-      <w:r>
-        <w:t>Nearby restaurants and shopping</w:t>
-      </w:r>
-      <w:r>
-        <w:br/>
-      </w:r>
-    </w:p>
-    <w:p>
-      <w:pPr>
-        <w:spacing w:after="0" w:line="276" w:lineRule="auto"/>
-      </w:pPr>
-      <w:r>
-        <w:t xml:space="preserve">Many popular </w:t>
-      </w:r>
-      <w:r>
-        <w:fldChar w:fldCharType="begin"/>
-      </w:r>
-      <w:r>
-        <w:instrText xml:space="preserve"> XE "</w:instrText>
-      </w:r>
-      <w:r>
-        <w:instrText>Schedule:travel websites</w:instrText>
-      </w:r>
-      <w:r>
-        <w:instrText xml:space="preserve">" </w:instrText>
-      </w:r>
-      <w:r>
-        <w:fldChar w:fldCharType="end"/>
-      </w:r>
-      <w:r>
-        <w:t xml:space="preserve">travel websites such as </w:t>
-      </w:r>
-      <w:hyperlink r:id="rId10" w:history="1">
-        <w:r>
-          <w:rPr>
-            <w:rStyle w:val="Hyperlink"/>
-          </w:rPr>
-          <w:t>KAYAK.com</w:t>
-        </w:r>
-      </w:hyperlink>
-      <w:r>
-        <w:t xml:space="preserve">, </w:t>
-      </w:r>
-      <w:hyperlink r:id="rId11" w:history="1">
-        <w:r>
-          <w:rPr>
-            <w:rStyle w:val="Hyperlink"/>
-          </w:rPr>
-          <w:t>Expedia</w:t>
-        </w:r>
-      </w:hyperlink>
-      <w:r>
-        <w:t xml:space="preserve">, and </w:t>
-      </w:r>
-      <w:hyperlink r:id="rId12" w:history="1">
-        <w:r>
-          <w:rPr>
-            <w:rStyle w:val="Hyperlink"/>
-          </w:rPr>
-          <w:t>TripAdvisor</w:t>
-        </w:r>
-      </w:hyperlink>
-      <w:r>
-        <w:t xml:space="preserve"> provide further information on all of the above. The main purpose of such travel websites is to </w:t>
-      </w:r>
-      <w:r>
-        <w:fldChar w:fldCharType="begin"/>
-      </w:r>
-      <w:r>
-        <w:instrText xml:space="preserve"> XE "</w:instrText>
-      </w:r>
-      <w:r>
-        <w:instrText>Schedule:purchase</w:instrText>
-      </w:r>
-      <w:r>
-        <w:instrText xml:space="preserve">" </w:instrText>
-      </w:r>
-      <w:r>
-        <w:fldChar w:fldCharType="end"/>
-      </w:r>
-      <w:r>
-        <w:t xml:space="preserve">purchase transportation, accommodation, and excursions for travel; However, if you have more specific concerns that those websites do not provide easily, there are also many forums with questions and answers from experienced travelers that address many common concerns, such as weather and safety of destinations. You can find the forums either through a search engine or through the travel websites themselves. </w:t>
-      </w:r>
-      <w:r>
-        <w:fldChar w:fldCharType="begin"/>
-      </w:r>
-      <w:r>
-        <w:instrText xml:space="preserve"> XE "</w:instrText>
-      </w:r>
-      <w:r>
-        <w:instrText>Preparation</w:instrText>
-      </w:r>
-      <w:r>
-        <w:instrText xml:space="preserve">" </w:instrText>
-      </w:r>
-      <w:r>
-        <w:fldChar w:fldCharType="end"/>
-      </w:r>
-    </w:p>
-    <w:p>
-      <w:pPr>
-        <w:pStyle w:val="Heading2"/>
-      </w:pPr>
-      <w:bookmarkStart w:id="6" w:name="_Toc25606457"/>
-      <w:r>
-        <w:t>Documentation</w:t>
-      </w:r>
-      <w:bookmarkEnd w:id="6"/>
       <w:r>
         <w:fldChar w:fldCharType="begin"/>
       </w:r>
@@ -1850,6 +1832,9 @@
       <w:r>
         <w:t xml:space="preserve">Country of citizenship </w:t>
       </w:r>
+      <w:r>
+        <w:br/>
+      </w:r>
     </w:p>
     <w:p>
       <w:r>
@@ -1886,11 +1871,9 @@
       <w:r>
         <w:t xml:space="preserve">Ensure that you </w:t>
       </w:r>
-      <w:proofErr w:type="gramStart"/>
-      <w:r>
-        <w:t>are able to</w:t>
-      </w:r>
-      <w:proofErr w:type="gramEnd"/>
+      <w:r>
+        <w:t>can</w:t>
+      </w:r>
       <w:r>
         <w:t xml:space="preserve"> easily access a copy of your documentation, whether it is a printed or electronic copy. If you have a printed copy on your person, it will be helpful in the case that you are not able to access an electronic copy. </w:t>
       </w:r>
@@ -1902,11 +1885,9 @@
       <w:r>
         <w:t xml:space="preserve">If you </w:t>
       </w:r>
-      <w:proofErr w:type="gramStart"/>
-      <w:r>
-        <w:t>are able to</w:t>
-      </w:r>
-      <w:proofErr w:type="gramEnd"/>
+      <w:r>
+        <w:t>can</w:t>
+      </w:r>
       <w:r>
         <w:t xml:space="preserve"> easily access a phone or the Internet, contact your country of citizenship’s closest embassy or consulate office within the country you are traveling and provide them with detailed information about your specific situation. </w:t>
       </w:r>
@@ -1915,13 +1896,13 @@
       <w:pPr>
         <w:pStyle w:val="Heading2"/>
       </w:pPr>
-      <w:bookmarkStart w:id="7" w:name="_Clothing"/>
-      <w:bookmarkStart w:id="8" w:name="_Toc25606459"/>
+      <w:bookmarkStart w:id="6" w:name="_Clothing"/>
+      <w:bookmarkStart w:id="7" w:name="_Toc25606459"/>
+      <w:bookmarkEnd w:id="6"/>
+      <w:r>
+        <w:t>Clothing</w:t>
+      </w:r>
       <w:bookmarkEnd w:id="7"/>
-      <w:r>
-        <w:t>Clothing</w:t>
-      </w:r>
-      <w:bookmarkEnd w:id="8"/>
       <w:r>
         <w:fldChar w:fldCharType="begin"/>
       </w:r>
@@ -1981,6 +1962,7 @@
         <w:pStyle w:val="ListBody"/>
       </w:pPr>
       <w:r>
+        <w:lastRenderedPageBreak/>
         <w:t xml:space="preserve">Rain: poncho or a raincoat </w:t>
       </w:r>
     </w:p>
@@ -1989,7 +1971,6 @@
         <w:pStyle w:val="ListBody"/>
       </w:pPr>
       <w:r>
-        <w:lastRenderedPageBreak/>
         <w:t xml:space="preserve">Snow: snow pants, thermals, long socks </w:t>
       </w:r>
       <w:r>
@@ -2149,26 +2130,18 @@
       </w:r>
       <w:r>
         <w:br/>
-        <w:t xml:space="preserve">If possible, you should always pack a pair of comfortable and if possible, clean, sneakers. Sneakers will protect your feet from insects, animals, and inclement weather as well as serve as formal footwear in places where casual, open-toed footwear may not </w:t>
-      </w:r>
-      <w:proofErr w:type="gramStart"/>
-      <w:r>
-        <w:t>be not</w:t>
-      </w:r>
-      <w:proofErr w:type="gramEnd"/>
-      <w:r>
-        <w:t xml:space="preserve"> permitted.</w:t>
+        <w:t>If possible, you should always pack a pair of comfortable and if possible, clean, sneakers. Sneakers will protect your feet from insects, animals, and inclement weather as well as serve as formal footwear in places where casual, open-toed footwear may not be not permitted.</w:t>
       </w:r>
     </w:p>
     <w:p>
       <w:pPr>
         <w:pStyle w:val="Heading2"/>
       </w:pPr>
-      <w:bookmarkStart w:id="9" w:name="_Toc25606460"/>
+      <w:bookmarkStart w:id="8" w:name="_Toc25606460"/>
       <w:r>
         <w:t>Electronics</w:t>
       </w:r>
-      <w:bookmarkEnd w:id="9"/>
+      <w:bookmarkEnd w:id="8"/>
       <w:r>
         <w:fldChar w:fldCharType="begin"/>
       </w:r>
@@ -2319,6 +2292,7 @@
               <w:rPr>
                 <w:b/>
               </w:rPr>
+              <w:lastRenderedPageBreak/>
               <w:t>Highly Recommended</w:t>
             </w:r>
           </w:p>
@@ -2382,16 +2356,7 @@
               <w:widowControl w:val="0"/>
             </w:pPr>
             <w:r>
-              <w:lastRenderedPageBreak/>
-              <w:t xml:space="preserve">Cell phones or </w:t>
-            </w:r>
-            <w:proofErr w:type="gramStart"/>
-            <w:r>
-              <w:t>hand held</w:t>
-            </w:r>
-            <w:proofErr w:type="gramEnd"/>
-            <w:r>
-              <w:t xml:space="preserve"> radios for places that may not have good cellular signal</w:t>
+              <w:t>Cell phones or hand held radios for places that may not have good cellular signal</w:t>
             </w:r>
           </w:p>
         </w:tc>
@@ -2585,316 +2550,119 @@
       <w:pPr>
         <w:pStyle w:val="Heading2"/>
         <w:spacing w:line="276" w:lineRule="auto"/>
-        <w:rPr>
-          <w:rFonts w:ascii="Times New Roman" w:hAnsi="Times New Roman" w:cs="Times New Roman"/>
+      </w:pPr>
+      <w:bookmarkStart w:id="9" w:name="_Toc25606461"/>
+      <w:r>
+        <w:t>Accommodation</w:t>
+      </w:r>
+      <w:bookmarkEnd w:id="9"/>
+      <w:r>
+        <w:fldChar w:fldCharType="begin"/>
+      </w:r>
+      <w:r>
+        <w:instrText xml:space="preserve"> XE "</w:instrText>
+      </w:r>
+      <w:r>
+        <w:instrText>Preparation:Accommodation</w:instrText>
+      </w:r>
+      <w:r>
+        <w:instrText xml:space="preserve">" </w:instrText>
+      </w:r>
+      <w:r>
+        <w:fldChar w:fldCharType="end"/>
+      </w:r>
+    </w:p>
+    <w:p>
+      <w:pPr>
+        <w:spacing w:line="276" w:lineRule="auto"/>
+        <w:rPr>
           <w:i/>
           <w:iCs/>
-          <w:sz w:val="24"/>
-          <w:szCs w:val="24"/>
-        </w:rPr>
-      </w:pPr>
-      <w:bookmarkStart w:id="10" w:name="_Toc25606461"/>
-      <w:r>
-        <w:lastRenderedPageBreak/>
-        <w:t>Accommodation</w:t>
-      </w:r>
-      <w:bookmarkEnd w:id="10"/>
-      <w:r>
-        <w:fldChar w:fldCharType="begin"/>
-      </w:r>
-      <w:r>
-        <w:instrText xml:space="preserve"> XE "</w:instrText>
-      </w:r>
-      <w:r>
-        <w:instrText>Preparation:Accommodation</w:instrText>
-      </w:r>
-      <w:r>
-        <w:instrText xml:space="preserve">" </w:instrText>
-      </w:r>
-      <w:r>
-        <w:fldChar w:fldCharType="end"/>
-      </w:r>
+        </w:rPr>
+      </w:pPr>
       <w:r>
         <w:br/>
       </w:r>
       <w:r>
-        <w:rPr>
-          <w:rFonts w:ascii="Times New Roman" w:hAnsi="Times New Roman" w:cs="Times New Roman"/>
-          <w:b w:val="0"/>
-          <w:sz w:val="24"/>
-          <w:szCs w:val="24"/>
-        </w:rPr>
-        <w:t>Based</w:t>
-      </w:r>
-      <w:r>
-        <w:rPr>
-          <w:rFonts w:ascii="Times New Roman" w:hAnsi="Times New Roman" w:cs="Times New Roman"/>
-          <w:b w:val="0"/>
-          <w:sz w:val="24"/>
-          <w:szCs w:val="24"/>
-        </w:rPr>
-        <w:t xml:space="preserve"> on various criteria, there are many options for accommodation during your trip. Travel web</w:t>
-      </w:r>
-      <w:r>
-        <w:rPr>
-          <w:rFonts w:ascii="Times New Roman" w:hAnsi="Times New Roman" w:cs="Times New Roman"/>
-          <w:b w:val="0"/>
-          <w:sz w:val="24"/>
-          <w:szCs w:val="24"/>
-        </w:rPr>
-        <w:t xml:space="preserve">sites </w:t>
-      </w:r>
-      <w:r>
-        <w:rPr>
-          <w:rFonts w:ascii="Times New Roman" w:hAnsi="Times New Roman" w:cs="Times New Roman"/>
-          <w:b w:val="0"/>
-          <w:sz w:val="24"/>
-          <w:szCs w:val="24"/>
-        </w:rPr>
-        <w:t>such as</w:t>
-      </w:r>
-      <w:r>
-        <w:rPr>
-          <w:rFonts w:ascii="Times New Roman" w:hAnsi="Times New Roman" w:cs="Times New Roman"/>
-          <w:b w:val="0"/>
-          <w:sz w:val="24"/>
-          <w:szCs w:val="24"/>
-        </w:rPr>
-        <w:t xml:space="preserve"> </w:t>
+        <w:t xml:space="preserve">Based on various criteria, there are many options for accommodation during your trip. Travel websites such as </w:t>
       </w:r>
       <w:hyperlink r:id="rId15" w:history="1">
         <w:r>
-          <w:rPr>
-            <w:rStyle w:val="Hyperlink"/>
-            <w:rFonts w:ascii="Times New Roman" w:hAnsi="Times New Roman" w:cs="Times New Roman"/>
-            <w:b w:val="0"/>
-            <w:sz w:val="24"/>
-            <w:szCs w:val="24"/>
-          </w:rPr>
           <w:t>KAYAK.com</w:t>
         </w:r>
       </w:hyperlink>
       <w:r>
-        <w:rPr>
-          <w:rFonts w:ascii="Times New Roman" w:hAnsi="Times New Roman" w:cs="Times New Roman"/>
-          <w:b w:val="0"/>
-          <w:sz w:val="24"/>
-          <w:szCs w:val="24"/>
-        </w:rPr>
         <w:t xml:space="preserve">, </w:t>
       </w:r>
       <w:hyperlink r:id="rId16" w:history="1">
         <w:r>
-          <w:rPr>
-            <w:rStyle w:val="Hyperlink"/>
-            <w:rFonts w:ascii="Times New Roman" w:hAnsi="Times New Roman" w:cs="Times New Roman"/>
-            <w:b w:val="0"/>
-            <w:sz w:val="24"/>
-            <w:szCs w:val="24"/>
-          </w:rPr>
           <w:t>Expedia</w:t>
         </w:r>
       </w:hyperlink>
       <w:r>
-        <w:rPr>
-          <w:rFonts w:ascii="Times New Roman" w:hAnsi="Times New Roman" w:cs="Times New Roman"/>
-          <w:b w:val="0"/>
-          <w:sz w:val="24"/>
-          <w:szCs w:val="24"/>
-        </w:rPr>
         <w:t xml:space="preserve">, and </w:t>
       </w:r>
       <w:hyperlink r:id="rId17" w:history="1">
         <w:r>
-          <w:rPr>
-            <w:rStyle w:val="Hyperlink"/>
-            <w:rFonts w:ascii="Times New Roman" w:hAnsi="Times New Roman" w:cs="Times New Roman"/>
-            <w:b w:val="0"/>
-            <w:sz w:val="24"/>
-            <w:szCs w:val="24"/>
-          </w:rPr>
           <w:t>TripAdvisor</w:t>
         </w:r>
       </w:hyperlink>
       <w:r>
-        <w:rPr>
-          <w:rFonts w:ascii="Times New Roman" w:hAnsi="Times New Roman" w:cs="Times New Roman"/>
-          <w:b w:val="0"/>
-          <w:sz w:val="24"/>
-          <w:szCs w:val="24"/>
-        </w:rPr>
-        <w:t xml:space="preserve"> provid</w:t>
-      </w:r>
-      <w:r>
-        <w:rPr>
-          <w:rFonts w:ascii="Times New Roman" w:hAnsi="Times New Roman" w:cs="Times New Roman"/>
-          <w:b w:val="0"/>
-          <w:sz w:val="24"/>
-          <w:szCs w:val="24"/>
-        </w:rPr>
-        <w:t xml:space="preserve">e various options for accommodation; However, for a larger variety of options, websites such as </w:t>
+        <w:t xml:space="preserve"> provide various options for accommodation; However, for a larger variety of options, websites such as </w:t>
       </w:r>
       <w:hyperlink r:id="rId18" w:history="1">
         <w:r>
-          <w:rPr>
-            <w:rStyle w:val="Hyperlink"/>
-            <w:rFonts w:ascii="Times New Roman" w:hAnsi="Times New Roman" w:cs="Times New Roman"/>
-            <w:b w:val="0"/>
-            <w:sz w:val="24"/>
-            <w:szCs w:val="24"/>
-          </w:rPr>
           <w:t>Booking.com</w:t>
         </w:r>
       </w:hyperlink>
       <w:r>
-        <w:rPr>
-          <w:rFonts w:ascii="Times New Roman" w:hAnsi="Times New Roman" w:cs="Times New Roman"/>
-          <w:b w:val="0"/>
-          <w:sz w:val="24"/>
-          <w:szCs w:val="24"/>
-        </w:rPr>
         <w:t xml:space="preserve"> and </w:t>
       </w:r>
       <w:hyperlink r:id="rId19" w:history="1">
         <w:r>
-          <w:rPr>
-            <w:rStyle w:val="Hyperlink"/>
-            <w:rFonts w:ascii="Times New Roman" w:hAnsi="Times New Roman" w:cs="Times New Roman"/>
-            <w:b w:val="0"/>
-            <w:sz w:val="24"/>
-            <w:szCs w:val="24"/>
-          </w:rPr>
           <w:t>Hotels.com</w:t>
         </w:r>
       </w:hyperlink>
       <w:r>
-        <w:rPr>
-          <w:rFonts w:ascii="Times New Roman" w:hAnsi="Times New Roman" w:cs="Times New Roman"/>
-          <w:b w:val="0"/>
-          <w:sz w:val="24"/>
-          <w:szCs w:val="24"/>
-        </w:rPr>
         <w:t xml:space="preserve"> are specifically meant to research and book accommodations. </w:t>
       </w:r>
       <w:r>
-        <w:rPr>
-          <w:rFonts w:ascii="Times New Roman" w:hAnsi="Times New Roman" w:cs="Times New Roman"/>
-          <w:b w:val="0"/>
-          <w:sz w:val="24"/>
-          <w:szCs w:val="24"/>
-        </w:rPr>
         <w:br/>
       </w:r>
       <w:r>
-        <w:rPr>
-          <w:rFonts w:ascii="Times New Roman" w:hAnsi="Times New Roman" w:cs="Times New Roman"/>
-          <w:b w:val="0"/>
-          <w:sz w:val="24"/>
-          <w:szCs w:val="24"/>
-        </w:rPr>
         <w:br/>
         <w:t xml:space="preserve">Criteria to filter with can include </w:t>
       </w:r>
       <w:r>
-        <w:rPr>
-          <w:rFonts w:ascii="Times New Roman" w:hAnsi="Times New Roman" w:cs="Times New Roman"/>
-          <w:b w:val="0"/>
-          <w:bCs/>
-          <w:i/>
-          <w:iCs/>
-          <w:sz w:val="24"/>
-          <w:szCs w:val="24"/>
-        </w:rPr>
         <w:fldChar w:fldCharType="begin"/>
       </w:r>
       <w:r>
-        <w:instrText xml:space="preserve"> XE "</w:instrText>
-      </w:r>
-      <w:r>
-        <w:instrText>Accommodation:budget</w:instrText>
-      </w:r>
-      <w:r>
-        <w:instrText xml:space="preserve">" </w:instrText>
-      </w:r>
-      <w:r>
-        <w:rPr>
-          <w:rFonts w:ascii="Times New Roman" w:hAnsi="Times New Roman" w:cs="Times New Roman"/>
-          <w:b w:val="0"/>
-          <w:bCs/>
-          <w:i/>
-          <w:iCs/>
-          <w:sz w:val="24"/>
-          <w:szCs w:val="24"/>
-        </w:rPr>
+        <w:instrText xml:space="preserve"> XE "Accommodation:budget" </w:instrText>
+      </w:r>
+      <w:r>
         <w:fldChar w:fldCharType="end"/>
       </w:r>
       <w:r>
-        <w:rPr>
-          <w:rFonts w:ascii="Times New Roman" w:hAnsi="Times New Roman" w:cs="Times New Roman"/>
-          <w:b w:val="0"/>
-          <w:sz w:val="24"/>
-          <w:szCs w:val="24"/>
-        </w:rPr>
-        <w:t xml:space="preserve">budget, type of accommodation, inclusions in the accommodation, options for food, length of stay, safety, location, and much more. Often, the travel websites allow you to filter by any or </w:t>
-      </w:r>
-      <w:proofErr w:type="gramStart"/>
-      <w:r>
-        <w:rPr>
-          <w:rFonts w:ascii="Times New Roman" w:hAnsi="Times New Roman" w:cs="Times New Roman"/>
-          <w:b w:val="0"/>
-          <w:sz w:val="24"/>
-          <w:szCs w:val="24"/>
-        </w:rPr>
-        <w:t>all of</w:t>
-      </w:r>
-      <w:proofErr w:type="gramEnd"/>
-      <w:r>
-        <w:rPr>
-          <w:rFonts w:ascii="Times New Roman" w:hAnsi="Times New Roman" w:cs="Times New Roman"/>
-          <w:b w:val="0"/>
-          <w:sz w:val="24"/>
-          <w:szCs w:val="24"/>
-        </w:rPr>
-        <w:t xml:space="preserve"> the criteria and will provide you with the best options based on those filters. Although the websites provide you with location information such as nearby attractions, shopping, and restaurants, you may have to perform further research into the safety of that area. </w:t>
-      </w:r>
-      <w:r>
-        <w:rPr>
-          <w:rFonts w:ascii="Times New Roman" w:hAnsi="Times New Roman" w:cs="Times New Roman"/>
-          <w:b w:val="0"/>
-          <w:sz w:val="24"/>
-          <w:szCs w:val="24"/>
-        </w:rPr>
+        <w:t xml:space="preserve">budget, type of accommodation, inclusions in the accommodation, options for food, length of stay, safety, location, and much more. Often, the travel websites allow you to filter by any or all of the criteria and will provide you with the best options based on those filters. Although the websites provide you with location information such as nearby attractions, shopping, and restaurants, you may have to perform further research into the safety of that area. </w:t>
+      </w:r>
+      <w:r>
         <w:br/>
       </w:r>
       <w:r>
-        <w:rPr>
-          <w:rFonts w:ascii="Times New Roman" w:hAnsi="Times New Roman" w:cs="Times New Roman"/>
-          <w:sz w:val="24"/>
-          <w:szCs w:val="24"/>
-        </w:rPr>
         <w:br/>
         <w:t>Figure 3: Example for a search on Booking.com for a stay in Boston, filtered by various criteria such as location, dates of travel, budget, and type of accommodation on Booking.com</w:t>
       </w:r>
       <w:r>
-        <w:rPr>
-          <w:rFonts w:ascii="Times New Roman" w:hAnsi="Times New Roman" w:cs="Times New Roman"/>
-          <w:sz w:val="24"/>
-          <w:szCs w:val="24"/>
-        </w:rPr>
         <w:br/>
       </w:r>
       <w:r>
-        <w:rPr>
-          <w:rFonts w:ascii="Times New Roman" w:hAnsi="Times New Roman" w:cs="Times New Roman"/>
-          <w:sz w:val="24"/>
-          <w:szCs w:val="24"/>
-        </w:rPr>
         <w:br/>
       </w:r>
       <w:r>
         <w:rPr>
           <w:noProof/>
         </w:rPr>
+        <w:lastRenderedPageBreak/>
         <w:drawing>
           <wp:inline distT="0" distB="0" distL="0" distR="0" wp14:anchorId="3765050B" wp14:editId="397F5542">
             <wp:extent cx="5486400" cy="4061460"/>
@@ -2932,11 +2700,6 @@
         </w:drawing>
       </w:r>
       <w:r>
-        <w:rPr>
-          <w:rFonts w:ascii="Times New Roman" w:hAnsi="Times New Roman" w:cs="Times New Roman"/>
-          <w:sz w:val="24"/>
-          <w:szCs w:val="24"/>
-        </w:rPr>
         <w:br/>
       </w:r>
     </w:p>
@@ -2944,12 +2707,11 @@
       <w:pPr>
         <w:pStyle w:val="Heading2"/>
       </w:pPr>
-      <w:bookmarkStart w:id="11" w:name="_Toc25606462"/>
-      <w:r>
-        <w:lastRenderedPageBreak/>
+      <w:bookmarkStart w:id="10" w:name="_Toc25606462"/>
+      <w:r>
         <w:t>Food</w:t>
       </w:r>
-      <w:bookmarkEnd w:id="11"/>
+      <w:bookmarkEnd w:id="10"/>
       <w:r>
         <w:fldChar w:fldCharType="begin"/>
       </w:r>
@@ -3041,13 +2803,14 @@
       <w:pPr>
         <w:pStyle w:val="Heading2"/>
       </w:pPr>
-      <w:bookmarkStart w:id="12" w:name="_First_Aid"/>
-      <w:bookmarkStart w:id="13" w:name="_Toc25606463"/>
+      <w:bookmarkStart w:id="11" w:name="_First_Aid"/>
+      <w:bookmarkStart w:id="12" w:name="_Toc25606463"/>
+      <w:bookmarkEnd w:id="11"/>
+      <w:r>
+        <w:lastRenderedPageBreak/>
+        <w:t>First Aid</w:t>
+      </w:r>
       <w:bookmarkEnd w:id="12"/>
-      <w:r>
-        <w:t>First Aid</w:t>
-      </w:r>
-      <w:bookmarkEnd w:id="13"/>
       <w:r>
         <w:fldChar w:fldCharType="begin"/>
       </w:r>
@@ -3259,40 +3022,97 @@
       </w:r>
     </w:p>
     <w:p>
-      <w:r>
+      <w:pPr>
+        <w:rPr>
+          <w:b/>
+        </w:rPr>
+      </w:pPr>
+      <w:r>
+        <w:t xml:space="preserve">If you will require </w:t>
+      </w:r>
+      <w:r>
+        <w:fldChar w:fldCharType="begin"/>
+      </w:r>
+      <w:r>
+        <w:instrText xml:space="preserve"> XE "</w:instrText>
+      </w:r>
+      <w:r>
+        <w:instrText>First Aid:vaccination</w:instrText>
+      </w:r>
+      <w:r>
+        <w:instrText xml:space="preserve">" </w:instrText>
+      </w:r>
+      <w:r>
+        <w:fldChar w:fldCharType="end"/>
+      </w:r>
+      <w:r>
+        <w:t>vaccination before traveling, go to a medical clinic for any specific vaccinations that you may need. Request official documentation from the clinic if you are asked for proof of vaccination on your trip.</w:t>
+      </w:r>
+      <w:r>
+        <w:rPr>
+          <w:b/>
+        </w:rPr>
+        <w:br/>
+      </w:r>
+      <w:r>
+        <w:rPr>
+          <w:b/>
+        </w:rPr>
+        <w:br/>
+      </w:r>
+    </w:p>
+    <w:p>
+      <w:pPr>
+        <w:rPr>
+          <w:b/>
+        </w:rPr>
+      </w:pPr>
+    </w:p>
+    <w:p>
+      <w:pPr>
+        <w:rPr>
+          <w:b/>
+        </w:rPr>
+      </w:pPr>
+    </w:p>
+    <w:p>
+      <w:pPr>
+        <w:rPr>
+          <w:b/>
+        </w:rPr>
+      </w:pPr>
+    </w:p>
+    <w:p>
+      <w:pPr>
+        <w:rPr>
+          <w:b/>
+        </w:rPr>
+      </w:pPr>
+    </w:p>
+    <w:p>
+      <w:pPr>
+        <w:rPr>
+          <w:b/>
+        </w:rPr>
+      </w:pPr>
+    </w:p>
+    <w:p>
+      <w:pPr>
+        <w:rPr>
+          <w:b/>
+        </w:rPr>
+      </w:pPr>
+    </w:p>
+    <w:p>
+      <w:r>
+        <w:rPr>
+          <w:b/>
+        </w:rPr>
         <w:lastRenderedPageBreak/>
-        <w:t xml:space="preserve">If you will require </w:t>
-      </w:r>
-      <w:r>
-        <w:fldChar w:fldCharType="begin"/>
-      </w:r>
-      <w:r>
-        <w:instrText xml:space="preserve"> XE "</w:instrText>
-      </w:r>
-      <w:r>
-        <w:instrText>First Aid:vaccination</w:instrText>
-      </w:r>
-      <w:r>
-        <w:instrText xml:space="preserve">" </w:instrText>
-      </w:r>
-      <w:r>
-        <w:fldChar w:fldCharType="end"/>
-      </w:r>
-      <w:r>
-        <w:t>vaccination before traveling, go to a medical clinic for any specific vaccinations that you may need. Request official documentation from the clinic if you are asked for proof of vaccination on your trip.</w:t>
-      </w:r>
-      <w:r>
-        <w:rPr>
-          <w:b/>
-        </w:rPr>
         <w:br/>
       </w:r>
-      <w:r>
-        <w:rPr>
-          <w:b/>
-        </w:rPr>
-        <w:br/>
-      </w:r>
+      <w:bookmarkStart w:id="13" w:name="_GoBack"/>
+      <w:bookmarkEnd w:id="13"/>
       <w:r>
         <w:rPr>
           <w:b/>
@@ -3514,7 +3334,6 @@
         </w:numPr>
       </w:pPr>
       <w:r>
-        <w:lastRenderedPageBreak/>
         <w:t>Friends or relatives to send you cash</w:t>
       </w:r>
     </w:p>
@@ -3539,6 +3358,7 @@
         </w:numPr>
       </w:pPr>
       <w:r>
+        <w:lastRenderedPageBreak/>
         <w:t xml:space="preserve">Your country of citizenship’s closest embassy or consulate office within the country you are traveling and provide them with detailed information about your specific situation </w:t>
       </w:r>
       <w:r>
@@ -6783,6 +6603,7 @@
     <w:lsdException w:name="HTML Sample" w:semiHidden="1" w:unhideWhenUsed="1"/>
     <w:lsdException w:name="HTML Typewriter" w:semiHidden="1" w:unhideWhenUsed="1"/>
     <w:lsdException w:name="HTML Variable" w:semiHidden="1" w:unhideWhenUsed="1"/>
+    <w:lsdException w:name="Normal Table" w:semiHidden="1" w:unhideWhenUsed="1"/>
     <w:lsdException w:name="annotation subject" w:semiHidden="1" w:unhideWhenUsed="1"/>
     <w:lsdException w:name="No List" w:semiHidden="1" w:unhideWhenUsed="1"/>
     <w:lsdException w:name="Outline List 1" w:semiHidden="1" w:unhideWhenUsed="1"/>
@@ -6825,8 +6646,11 @@
     <w:lsdException w:name="Table Contemporary" w:semiHidden="1" w:unhideWhenUsed="1"/>
     <w:lsdException w:name="Table Elegant" w:semiHidden="1" w:unhideWhenUsed="1"/>
     <w:lsdException w:name="Table Professional" w:semiHidden="1" w:unhideWhenUsed="1"/>
+    <w:lsdException w:name="Table Subtle 1" w:semiHidden="1" w:unhideWhenUsed="1"/>
     <w:lsdException w:name="Table Subtle 2" w:semiHidden="1" w:unhideWhenUsed="1"/>
     <w:lsdException w:name="Table Web 1" w:semiHidden="1" w:unhideWhenUsed="1"/>
+    <w:lsdException w:name="Table Web 2" w:semiHidden="1" w:unhideWhenUsed="1"/>
+    <w:lsdException w:name="Table Web 3" w:semiHidden="1" w:unhideWhenUsed="1"/>
     <w:lsdException w:name="Balloon Text" w:semiHidden="1" w:unhideWhenUsed="1"/>
     <w:lsdException w:name="Table Grid" w:uiPriority="39"/>
     <w:lsdException w:name="Table Theme" w:semiHidden="1" w:unhideWhenUsed="1"/>
@@ -7155,7 +6979,6 @@
   <w:style w:type="character" w:default="1" w:styleId="DefaultParagraphFont">
     <w:name w:val="Default Paragraph Font"/>
     <w:uiPriority w:val="1"/>
-    <w:semiHidden/>
     <w:unhideWhenUsed/>
   </w:style>
   <w:style w:type="table" w:default="1" w:styleId="TableNormal">
@@ -7965,7 +7788,7 @@
 </file>
 
 <file path=customXml/itemProps1.xml><?xml version="1.0" encoding="utf-8"?>
-<ds:datastoreItem xmlns:ds="http://schemas.openxmlformats.org/officeDocument/2006/customXml" ds:itemID="{4E2BBDF4-1833-4833-8B74-A71348F1C44E}">
+<ds:datastoreItem xmlns:ds="http://schemas.openxmlformats.org/officeDocument/2006/customXml" ds:itemID="{9C365FE0-8B6D-4156-853A-B1FAADB94D48}">
   <ds:schemaRefs>
     <ds:schemaRef ds:uri="http://schemas.openxmlformats.org/officeDocument/2006/bibliography"/>
   </ds:schemaRefs>

</xml_diff>

<commit_message>
deleted my folder in week 3 homework
</commit_message>
<xml_diff>
--- a/Week03-WordOffice/Homework/meghana_arvind_word_template.docx
+++ b/Week03-WordOffice/Homework/meghana_arvind_word_template.docx
@@ -1133,7 +1133,15 @@
     </w:p>
     <w:p>
       <w:r>
-        <w:t>Travel is a common adventure of many people worldwide. Whether it is local, domestic, or international, there are many options for sightseeing and excursions. Travel can be especially interesting if you are an avid photographer, writer, or even a souvenir collector. One exciting aspect to travel is that you can fill in a map of the world and increase the count of places you have visited with each trip you take. Regardless of your final destination, travel can provide many unique experiences that you can talk about for years to come. However, travel quite often requires a lot of preparation in advance.</w:t>
+        <w:t xml:space="preserve">Travel is a common adventure of many people worldwide. Whether it is local, domestic, or international, there are many options for sightseeing and excursions. Travel can be especially interesting if you are an avid photographer, writer, or even a souvenir collector. One exciting aspect to travel is that you can fill in a map of the world and increase the count of places you have visited with each trip you take. Regardless of your </w:t>
+      </w:r>
+      <w:proofErr w:type="gramStart"/>
+      <w:r>
+        <w:t>final destination</w:t>
+      </w:r>
+      <w:proofErr w:type="gramEnd"/>
+      <w:r>
+        <w:t>, travel can provide many unique experiences that you can talk about for years to come. However, travel quite often requires a lot of preparation in advance.</w:t>
       </w:r>
     </w:p>
     <w:p>
@@ -1404,7 +1412,15 @@
         <w:spacing w:after="0" w:line="276" w:lineRule="auto"/>
       </w:pPr>
       <w:r>
-        <w:t>When you create a travel schedule, arrange the following information in an organized manner in order for anyone who accesses the schedule to be informed, in detail, of expectations:</w:t>
+        <w:t xml:space="preserve">When you create a travel schedule, arrange the following information in an organized manner </w:t>
+      </w:r>
+      <w:proofErr w:type="gramStart"/>
+      <w:r>
+        <w:t>in order for</w:t>
+      </w:r>
+      <w:proofErr w:type="gramEnd"/>
+      <w:r>
+        <w:t xml:space="preserve"> anyone who accesses the schedule to be informed, in detail, of expectations:</w:t>
       </w:r>
     </w:p>
     <w:p>
@@ -2130,7 +2146,15 @@
       </w:r>
       <w:r>
         <w:br/>
-        <w:t>If possible, you should always pack a pair of comfortable and if possible, clean, sneakers. Sneakers will protect your feet from insects, animals, and inclement weather as well as serve as formal footwear in places where casual, open-toed footwear may not be not permitted.</w:t>
+        <w:t xml:space="preserve">If possible, you should always pack a pair of comfortable and if possible, clean, sneakers. Sneakers will protect your feet from insects, animals, and inclement weather as well as serve as formal footwear in places where casual, open-toed footwear may not </w:t>
+      </w:r>
+      <w:proofErr w:type="gramStart"/>
+      <w:r>
+        <w:t>be not</w:t>
+      </w:r>
+      <w:proofErr w:type="gramEnd"/>
+      <w:r>
+        <w:t xml:space="preserve"> permitted.</w:t>
       </w:r>
     </w:p>
     <w:p>
@@ -2285,12 +2309,12 @@
             <w:pPr>
               <w:widowControl w:val="0"/>
               <w:rPr>
-                <w:b/>
+                <w:rStyle w:val="IntenseReference"/>
               </w:rPr>
             </w:pPr>
             <w:r>
               <w:rPr>
-                <w:b/>
+                <w:rStyle w:val="IntenseReference"/>
               </w:rPr>
               <w:lastRenderedPageBreak/>
               <w:t>Highly Recommended</w:t>
@@ -2318,15 +2342,17 @@
             <w:pPr>
               <w:widowControl w:val="0"/>
               <w:rPr>
-                <w:b/>
+                <w:rStyle w:val="IntenseReference"/>
               </w:rPr>
             </w:pPr>
             <w:r>
               <w:rPr>
-                <w:b/>
+                <w:rStyle w:val="IntenseReference"/>
               </w:rPr>
               <w:t>Optional</w:t>
             </w:r>
+            <w:bookmarkStart w:id="9" w:name="_GoBack"/>
+            <w:bookmarkEnd w:id="9"/>
           </w:p>
         </w:tc>
       </w:tr>
@@ -2356,7 +2382,15 @@
               <w:widowControl w:val="0"/>
             </w:pPr>
             <w:r>
-              <w:t>Cell phones or hand held radios for places that may not have good cellular signal</w:t>
+              <w:t xml:space="preserve">Cell phones or </w:t>
+            </w:r>
+            <w:proofErr w:type="gramStart"/>
+            <w:r>
+              <w:t>hand held</w:t>
+            </w:r>
+            <w:proofErr w:type="gramEnd"/>
+            <w:r>
+              <w:t xml:space="preserve"> radios for places that may not have good cellular signal</w:t>
             </w:r>
           </w:p>
         </w:tc>
@@ -2551,20 +2585,22 @@
         <w:pStyle w:val="Heading2"/>
         <w:spacing w:line="276" w:lineRule="auto"/>
       </w:pPr>
-      <w:bookmarkStart w:id="9" w:name="_Toc25606461"/>
+      <w:bookmarkStart w:id="10" w:name="_Toc25606461"/>
       <w:r>
         <w:t>Accommodation</w:t>
       </w:r>
-      <w:bookmarkEnd w:id="9"/>
+      <w:bookmarkEnd w:id="10"/>
       <w:r>
         <w:fldChar w:fldCharType="begin"/>
       </w:r>
       <w:r>
         <w:instrText xml:space="preserve"> XE "</w:instrText>
       </w:r>
+      <w:proofErr w:type="gramStart"/>
       <w:r>
         <w:instrText>Preparation:Accommodation</w:instrText>
       </w:r>
+      <w:proofErr w:type="gramEnd"/>
       <w:r>
         <w:instrText xml:space="preserve">" </w:instrText>
       </w:r>
@@ -2637,13 +2673,31 @@
         <w:fldChar w:fldCharType="begin"/>
       </w:r>
       <w:r>
-        <w:instrText xml:space="preserve"> XE "Accommodation:budget" </w:instrText>
+        <w:instrText xml:space="preserve"> XE "</w:instrText>
+      </w:r>
+      <w:proofErr w:type="spellStart"/>
+      <w:proofErr w:type="gramStart"/>
+      <w:r>
+        <w:instrText>Accommodation:budget</w:instrText>
+      </w:r>
+      <w:proofErr w:type="spellEnd"/>
+      <w:proofErr w:type="gramEnd"/>
+      <w:r>
+        <w:instrText xml:space="preserve">" </w:instrText>
       </w:r>
       <w:r>
         <w:fldChar w:fldCharType="end"/>
       </w:r>
       <w:r>
-        <w:t xml:space="preserve">budget, type of accommodation, inclusions in the accommodation, options for food, length of stay, safety, location, and much more. Often, the travel websites allow you to filter by any or all of the criteria and will provide you with the best options based on those filters. Although the websites provide you with location information such as nearby attractions, shopping, and restaurants, you may have to perform further research into the safety of that area. </w:t>
+        <w:t xml:space="preserve">budget, type of accommodation, inclusions in the accommodation, options for food, length of stay, safety, location, and much more. Often, the travel websites allow you to filter by any or </w:t>
+      </w:r>
+      <w:proofErr w:type="gramStart"/>
+      <w:r>
+        <w:t>all of</w:t>
+      </w:r>
+      <w:proofErr w:type="gramEnd"/>
+      <w:r>
+        <w:t xml:space="preserve"> the criteria and will provide you with the best options based on those filters. Although the websites provide you with location information such as nearby attractions, shopping, and restaurants, you may have to perform further research into the safety of that area. </w:t>
       </w:r>
       <w:r>
         <w:br/>
@@ -2707,11 +2761,11 @@
       <w:pPr>
         <w:pStyle w:val="Heading2"/>
       </w:pPr>
-      <w:bookmarkStart w:id="10" w:name="_Toc25606462"/>
+      <w:bookmarkStart w:id="11" w:name="_Toc25606462"/>
       <w:r>
         <w:t>Food</w:t>
       </w:r>
-      <w:bookmarkEnd w:id="10"/>
+      <w:bookmarkEnd w:id="11"/>
       <w:r>
         <w:fldChar w:fldCharType="begin"/>
       </w:r>
@@ -2803,14 +2857,14 @@
       <w:pPr>
         <w:pStyle w:val="Heading2"/>
       </w:pPr>
-      <w:bookmarkStart w:id="11" w:name="_First_Aid"/>
-      <w:bookmarkStart w:id="12" w:name="_Toc25606463"/>
-      <w:bookmarkEnd w:id="11"/>
+      <w:bookmarkStart w:id="12" w:name="_First_Aid"/>
+      <w:bookmarkStart w:id="13" w:name="_Toc25606463"/>
+      <w:bookmarkEnd w:id="12"/>
       <w:r>
         <w:lastRenderedPageBreak/>
         <w:t>First Aid</w:t>
       </w:r>
-      <w:bookmarkEnd w:id="12"/>
+      <w:bookmarkEnd w:id="13"/>
       <w:r>
         <w:fldChar w:fldCharType="begin"/>
       </w:r>
@@ -3104,19 +3158,18 @@
       </w:pPr>
     </w:p>
     <w:p>
-      <w:r>
+      <w:pPr>
         <w:rPr>
           <w:b/>
         </w:rPr>
+      </w:pPr>
+    </w:p>
+    <w:p>
+      <w:r>
+        <w:rPr>
+          <w:b/>
+        </w:rPr>
         <w:lastRenderedPageBreak/>
-        <w:br/>
-      </w:r>
-      <w:bookmarkStart w:id="13" w:name="_GoBack"/>
-      <w:bookmarkEnd w:id="13"/>
-      <w:r>
-        <w:rPr>
-          <w:b/>
-        </w:rPr>
         <w:t>Figure 3: Sample first aid kit for international travel</w:t>
       </w:r>
       <w:r>
@@ -4423,19 +4476,6 @@
         <w:rPr>
           <w:noProof/>
         </w:rPr>
-      </w:pPr>
-      <w:r>
-        <w:rPr>
-          <w:noProof/>
-        </w:rPr>
-        <w:t>Weather, 3</w:t>
-      </w:r>
-    </w:p>
-    <w:p>
-      <w:pPr>
-        <w:rPr>
-          <w:noProof/>
-        </w:rPr>
         <w:sectPr>
           <w:type w:val="continuous"/>
           <w:pgSz w:w="12240" w:h="15840"/>
@@ -4444,6 +4484,12 @@
           <w:docGrid w:linePitch="360"/>
         </w:sectPr>
       </w:pPr>
+      <w:r>
+        <w:rPr>
+          <w:noProof/>
+        </w:rPr>
+        <w:t>Weather, 3</w:t>
+      </w:r>
     </w:p>
     <w:p>
       <w:r>
@@ -7788,7 +7834,7 @@
 </file>
 
 <file path=customXml/itemProps1.xml><?xml version="1.0" encoding="utf-8"?>
-<ds:datastoreItem xmlns:ds="http://schemas.openxmlformats.org/officeDocument/2006/customXml" ds:itemID="{9C365FE0-8B6D-4156-853A-B1FAADB94D48}">
+<ds:datastoreItem xmlns:ds="http://schemas.openxmlformats.org/officeDocument/2006/customXml" ds:itemID="{7F579E8C-D644-448C-B0D9-8760DFB2B8E1}">
   <ds:schemaRefs>
     <ds:schemaRef ds:uri="http://schemas.openxmlformats.org/officeDocument/2006/bibliography"/>
   </ds:schemaRefs>

</xml_diff>